<commit_message>
Deploy preview for PR 79 🛫
</commit_message>
<xml_diff>
--- a/pr-preview/pr-79/UCD-SeRG-Lab-Manual-tracked-changes.docx
+++ b/pr-preview/pr-79/UCD-SeRG-Lab-Manual-tracked-changes.docx
@@ -46857,129 +46857,162 @@
           <w:numId w:val="1100"/>
         </w:numPr>
       </w:pPr>
-      <w:ins w:id="1114" w:author="PR Preview" w:date="2024-01-01T00:00:00Z">
+      <w:r>
+        <w:rPr>
+          <w:i/>
+          <w:iCs/>
+        </w:rPr>
+        <w:t xml:space="preserve">Dune</w:t>
+      </w:r>
+      <w:r>
+        <w:t xml:space="preserve"> </w:t>
+      </w:r>
+      <w:r>
+        <w:t xml:space="preserve">(Herbert 1965)</w:t>
+      </w:r>
+    </w:p>
+    <w:p>
+      <w:pPr>
+        <w:pStyle w:val="Compact"/>
+        <w:numPr>
+          <w:ilvl w:val="0"/>
+          <w:numId w:val="1100"/>
+        </w:numPr>
+      </w:pPr>
+      <w:r>
+        <w:t xml:space="preserve">“2001: A Space Odyssey”</w:t>
+      </w:r>
+      <w:r>
+        <w:t xml:space="preserve"> </w:t>
+      </w:r>
+      <w:r>
+        <w:t xml:space="preserve">(1968)</w:t>
+      </w:r>
+    </w:p>
+    <w:p>
+      <w:pPr>
+        <w:pStyle w:val="Compact"/>
+        <w:numPr>
+          <w:ilvl w:val="0"/>
+          <w:numId w:val="1100"/>
+        </w:numPr>
+      </w:pPr>
+      <w:r>
+        <w:t xml:space="preserve">“The Terminator”</w:t>
+      </w:r>
+      <w:r>
+        <w:t xml:space="preserve"> </w:t>
+      </w:r>
+      <w:r>
+        <w:t xml:space="preserve">(1984)</w:t>
+      </w:r>
+    </w:p>
+    <w:p>
+      <w:pPr>
+        <w:pStyle w:val="Compact"/>
+        <w:numPr>
+          <w:ilvl w:val="0"/>
+          <w:numId w:val="1100"/>
+        </w:numPr>
+      </w:pPr>
+      <w:r>
+        <w:t xml:space="preserve">“The Matrix”</w:t>
+      </w:r>
+      <w:r>
+        <w:t xml:space="preserve"> </w:t>
+      </w:r>
+      <w:r>
+        <w:t xml:space="preserve">(1999)</w:t>
+      </w:r>
+    </w:p>
+    <w:p>
+      <w:pPr>
+        <w:pStyle w:val="Compact"/>
+        <w:numPr>
+          <w:ilvl w:val="0"/>
+          <w:numId w:val="1100"/>
+        </w:numPr>
+      </w:pPr>
+      <w:r>
+        <w:t xml:space="preserve">“Blade Runner”</w:t>
+      </w:r>
+      <w:r>
+        <w:t xml:space="preserve"> </w:t>
+      </w:r>
+      <w:r>
+        <w:t xml:space="preserve">(1982)</w:t>
+      </w:r>
+    </w:p>
+    <w:p>
+      <w:pPr>
+        <w:pStyle w:val="Compact"/>
+        <w:numPr>
+          <w:ilvl w:val="0"/>
+          <w:numId w:val="1100"/>
+        </w:numPr>
+      </w:pPr>
+      <w:r>
+        <w:t xml:space="preserve">“WarGames”</w:t>
+      </w:r>
+      <w:r>
+        <w:t xml:space="preserve"> </w:t>
+      </w:r>
+      <w:r>
+        <w:t xml:space="preserve">(1983)</w:t>
+      </w:r>
+    </w:p>
+    <w:p>
+      <w:pPr>
+        <w:pStyle w:val="Compact"/>
+        <w:numPr>
+          <w:ilvl w:val="0"/>
+          <w:numId w:val="1100"/>
+        </w:numPr>
+      </w:pPr>
+      <w:ins w:id="2120" w:author="PR Preview" w:date="2024-01-01T00:00:00Z">
         <w:r>
           <w:rPr>
             <w:i/>
             <w:iCs/>
           </w:rPr>
-          <w:t xml:space="preserve">Dune</w:t>
+          <w:t xml:space="preserve">Battlestar Galactica</w:t>
         </w:r>
       </w:ins>
-      <w:ins w:id="1114" w:author="PR Preview" w:date="2024-01-01T00:00:00Z">
+      <w:ins w:id="2120" w:author="PR Preview" w:date="2024-01-01T00:00:00Z">
         <w:r>
           <w:t xml:space="preserve"> </w:t>
         </w:r>
       </w:ins>
-      <w:ins w:id="1114" w:author="PR Preview" w:date="2024-01-01T00:00:00Z">
+      <w:ins w:id="2120" w:author="PR Preview" w:date="2024-01-01T00:00:00Z">
+        <w:r>
+          <w:t xml:space="preserve">(2004)</w:t>
+        </w:r>
+      </w:ins>
+      <w:ins w:id="2120" w:author="PR Preview" w:date="2024-01-01T00:00:00Z">
+        <w:r>
+          <w:t xml:space="preserve"> </w:t>
+        </w:r>
+      </w:ins>
+      <w:ins w:id="2120" w:author="PR Preview" w:date="2024-01-01T00:00:00Z">
         <w:r>
           <w:t xml:space="preserve">(</w:t>
         </w:r>
       </w:ins>
-      <w:ins w:id="1114" w:author="PR Preview" w:date="2024-01-01T00:00:00Z">
+      <w:ins w:id="2120" w:author="PR Preview" w:date="2024-01-01T00:00:00Z">
         <w:r>
-          <w:rPr>
-            <w:b/>
-            <w:bCs/>
-          </w:rPr>
-          <w:t xml:space="preserve">dune-thinking-machines?</w:t>
+          <w:t xml:space="preserve">“Battlestar Galactica”</w:t>
         </w:r>
       </w:ins>
-      <w:ins w:id="1114" w:author="PR Preview" w:date="2024-01-01T00:00:00Z">
+      <w:ins w:id="2120" w:author="PR Preview" w:date="2024-01-01T00:00:00Z">
         <w:r>
-          <w:t xml:space="preserve">)</w:t>
+          <w:t xml:space="preserve"> </w:t>
         </w:r>
       </w:ins>
-    </w:p>
-    <w:p>
-      <w:pPr>
-        <w:pStyle w:val="Compact"/>
-        <w:numPr>
-          <w:ilvl w:val="0"/>
-          <w:numId w:val="1100"/>
-        </w:numPr>
-      </w:pPr>
-      <w:r>
-        <w:t xml:space="preserve">“2001: A Space Odyssey”</w:t>
-      </w:r>
-      <w:r>
-        <w:t xml:space="preserve"> </w:t>
-      </w:r>
-      <w:r>
-        <w:t xml:space="preserve">(1968)</w:t>
-      </w:r>
-    </w:p>
-    <w:p>
-      <w:pPr>
-        <w:pStyle w:val="Compact"/>
-        <w:numPr>
-          <w:ilvl w:val="0"/>
-          <w:numId w:val="1100"/>
-        </w:numPr>
-      </w:pPr>
-      <w:r>
-        <w:t xml:space="preserve">“The Terminator”</w:t>
-      </w:r>
-      <w:r>
-        <w:t xml:space="preserve"> </w:t>
-      </w:r>
-      <w:r>
-        <w:t xml:space="preserve">(1984)</w:t>
-      </w:r>
-    </w:p>
-    <w:p>
-      <w:pPr>
-        <w:pStyle w:val="Compact"/>
-        <w:numPr>
-          <w:ilvl w:val="0"/>
-          <w:numId w:val="1100"/>
-        </w:numPr>
-      </w:pPr>
-      <w:r>
-        <w:t xml:space="preserve">“The Matrix”</w:t>
-      </w:r>
-      <w:r>
-        <w:t xml:space="preserve"> </w:t>
-      </w:r>
-      <w:r>
-        <w:t xml:space="preserve">(1999)</w:t>
-      </w:r>
-    </w:p>
-    <w:p>
-      <w:pPr>
-        <w:pStyle w:val="Compact"/>
-        <w:numPr>
-          <w:ilvl w:val="0"/>
-          <w:numId w:val="1100"/>
-        </w:numPr>
-      </w:pPr>
-      <w:r>
-        <w:t xml:space="preserve">“Blade Runner”</w:t>
-      </w:r>
-      <w:r>
-        <w:t xml:space="preserve"> </w:t>
-      </w:r>
-      <w:r>
-        <w:t xml:space="preserve">(1982)</w:t>
-      </w:r>
-    </w:p>
-    <w:p>
-      <w:pPr>
-        <w:pStyle w:val="Compact"/>
-        <w:numPr>
-          <w:ilvl w:val="0"/>
-          <w:numId w:val="1100"/>
-        </w:numPr>
-      </w:pPr>
-      <w:r>
-        <w:t xml:space="preserve">“WarGames”</w:t>
-      </w:r>
-      <w:r>
-        <w:t xml:space="preserve"> </w:t>
-      </w:r>
-      <w:r>
-        <w:t xml:space="preserve">(1983)</w:t>
-      </w:r>
+      <w:ins w:id="2120" w:author="PR Preview" w:date="2024-01-01T00:00:00Z">
+        <w:r>
+          <w:t xml:space="preserve">2004)</w:t>
+        </w:r>
+      </w:ins>
     </w:p>
     <w:p>
       <w:pPr>
@@ -55103,7 +55136,7 @@
     </w:p>
     <w:bookmarkEnd w:id="493"/>
     <w:bookmarkEnd w:id="494"/>
-    <w:bookmarkStart w:id="571" w:name="references"/>
+    <w:bookmarkStart w:id="575" w:name="references"/>
     <w:p>
       <w:pPr>
         <w:pStyle w:val="Heading1"/>
@@ -55112,7 +55145,7 @@
         <w:t xml:space="preserve">References</w:t>
       </w:r>
     </w:p>
-    <w:bookmarkStart w:id="570" w:name="refs"/>
+    <w:bookmarkStart w:id="574" w:name="refs"/>
     <w:bookmarkStart w:id="496" w:name="ref-space_odyssey"/>
     <w:p>
       <w:pPr>
@@ -55268,7 +55301,47 @@
       </w:r>
     </w:p>
     <w:bookmarkEnd w:id="502"/>
-    <w:bookmarkStart w:id="503" w:name="ref-benjaminchunglab"/>
+    <w:bookmarkStart w:id="504" w:name="ref-battlestar_galactica_2004"/>
+    <w:p>
+      <w:pPr>
+        <w:pStyle w:val="Bibliography"/>
+      </w:pPr>
+      <w:ins w:id="2400" w:author="PR Preview" w:date="2024-01-01T00:00:00Z">
+        <w:r>
+          <w:t xml:space="preserve">“Battlestar Galactica.”</w:t>
+        </w:r>
+      </w:ins>
+      <w:ins w:id="2400" w:author="PR Preview" w:date="2024-01-01T00:00:00Z">
+        <w:r>
+          <w:t xml:space="preserve"> </w:t>
+        </w:r>
+      </w:ins>
+      <w:ins w:id="2400" w:author="PR Preview" w:date="2024-01-01T00:00:00Z">
+        <w:r>
+          <w:t xml:space="preserve">2004. Television Series.</w:t>
+        </w:r>
+      </w:ins>
+      <w:ins w:id="2400" w:author="PR Preview" w:date="2024-01-01T00:00:00Z">
+        <w:r>
+          <w:t xml:space="preserve"> </w:t>
+        </w:r>
+      </w:ins>
+      <w:hyperlink r:id="rId503">
+        <w:r>
+          <w:rPr>
+            <w:rStyle w:val="Hyperlink"/>
+          </w:rPr>
+          <w:t xml:space="preserve">https://en.wikipedia.org/wiki/Battlestar_Galactica_(2004_TV_series)</w:t>
+        </w:r>
+      </w:hyperlink>
+      <w:ins w:id="2400" w:author="PR Preview" w:date="2024-01-01T00:00:00Z">
+        <w:r>
+          <w:t xml:space="preserve">.</w:t>
+        </w:r>
+      </w:ins>
+    </w:p>
+    <w:bookmarkEnd w:id="504"/>
+    <w:bookmarkStart w:id="505" w:name="ref-benjaminchunglab"/>
     <w:p>
       <w:pPr>
         <w:pStyle w:val="Bibliography"/>
@@ -55297,8 +55370,8 @@
         <w:t xml:space="preserve">.</w:t>
       </w:r>
     </w:p>
-    <w:bookmarkEnd w:id="503"/>
-    <w:bookmarkStart w:id="505" w:name="ref-blade_runner"/>
+    <w:bookmarkEnd w:id="505"/>
+    <w:bookmarkStart w:id="507" w:name="ref-blade_runner"/>
     <w:p>
       <w:pPr>
         <w:pStyle w:val="Bibliography"/>
@@ -55315,7 +55388,7 @@
       <w:r>
         <w:t xml:space="preserve"> </w:t>
       </w:r>
-      <w:hyperlink r:id="rId504">
+      <w:hyperlink r:id="rId506">
         <w:r>
           <w:rPr>
             <w:rStyle w:val="Hyperlink"/>
@@ -55327,8 +55400,8 @@
         <w:t xml:space="preserve">.</w:t>
       </w:r>
     </w:p>
-    <w:bookmarkEnd w:id="505"/>
-    <w:bookmarkStart w:id="507" w:name="ref-bryan2023happygit"/>
+    <w:bookmarkEnd w:id="507"/>
+    <w:bookmarkStart w:id="509" w:name="ref-bryan2023happygit"/>
     <w:p>
       <w:pPr>
         <w:pStyle w:val="Bibliography"/>
@@ -55352,7 +55425,7 @@
       <w:r>
         <w:t xml:space="preserve"> </w:t>
       </w:r>
-      <w:hyperlink r:id="rId506">
+      <w:hyperlink r:id="rId508">
         <w:r>
           <w:rPr>
             <w:rStyle w:val="Hyperlink"/>
@@ -55364,8 +55437,8 @@
         <w:t xml:space="preserve">.</w:t>
       </w:r>
     </w:p>
-    <w:bookmarkEnd w:id="507"/>
-    <w:bookmarkStart w:id="509" w:name="ref-enders_game"/>
+    <w:bookmarkEnd w:id="509"/>
+    <w:bookmarkStart w:id="511" w:name="ref-enders_game"/>
     <w:p>
       <w:pPr>
         <w:pStyle w:val="Bibliography"/>
@@ -55388,7 +55461,7 @@
       <w:r>
         <w:t xml:space="preserve"> </w:t>
       </w:r>
-      <w:hyperlink r:id="rId508">
+      <w:hyperlink r:id="rId510">
         <w:r>
           <w:rPr>
             <w:rStyle w:val="Hyperlink"/>
@@ -55400,8 +55473,8 @@
         <w:t xml:space="preserve">.</w:t>
       </w:r>
     </w:p>
-    <w:bookmarkEnd w:id="509"/>
-    <w:bookmarkStart w:id="511" w:name="ref-crameri2020"/>
+    <w:bookmarkEnd w:id="511"/>
+    <w:bookmarkStart w:id="513" w:name="ref-crameri2020"/>
     <w:p>
       <w:pPr>
         <w:pStyle w:val="Bibliography"/>
@@ -55434,7 +55507,7 @@
       <w:r>
         <w:t xml:space="preserve"> </w:t>
       </w:r>
-      <w:hyperlink r:id="rId510">
+      <w:hyperlink r:id="rId512">
         <w:r>
           <w:rPr>
             <w:rStyle w:val="Hyperlink"/>
@@ -55446,8 +55519,8 @@
         <w:t xml:space="preserve">.</w:t>
       </w:r>
     </w:p>
-    <w:bookmarkEnd w:id="511"/>
-    <w:bookmarkStart w:id="513" w:name="ref-creativecommons"/>
+    <w:bookmarkEnd w:id="513"/>
+    <w:bookmarkStart w:id="515" w:name="ref-creativecommons"/>
     <w:p>
       <w:pPr>
         <w:pStyle w:val="Bibliography"/>
@@ -55464,7 +55537,7 @@
       <w:r>
         <w:t xml:space="preserve"> </w:t>
       </w:r>
-      <w:hyperlink r:id="rId512">
+      <w:hyperlink r:id="rId514">
         <w:r>
           <w:rPr>
             <w:rStyle w:val="Hyperlink"/>
@@ -55476,8 +55549,8 @@
         <w:t xml:space="preserve">.</w:t>
       </w:r>
     </w:p>
-    <w:bookmarkEnd w:id="513"/>
-    <w:bookmarkStart w:id="515" w:name="ref-credit"/>
+    <w:bookmarkEnd w:id="515"/>
+    <w:bookmarkStart w:id="517" w:name="ref-credit"/>
     <w:p>
       <w:pPr>
         <w:pStyle w:val="Bibliography"/>
@@ -55494,7 +55567,7 @@
       <w:r>
         <w:t xml:space="preserve"> </w:t>
       </w:r>
-      <w:hyperlink r:id="rId514">
+      <w:hyperlink r:id="rId516">
         <w:r>
           <w:rPr>
             <w:rStyle w:val="Hyperlink"/>
@@ -55506,8 +55579,8 @@
         <w:t xml:space="preserve">.</w:t>
       </w:r>
     </w:p>
-    <w:bookmarkEnd w:id="515"/>
-    <w:bookmarkStart w:id="517" w:name="ref-dryad"/>
+    <w:bookmarkEnd w:id="517"/>
+    <w:bookmarkStart w:id="519" w:name="ref-dryad"/>
     <w:p>
       <w:pPr>
         <w:pStyle w:val="Bibliography"/>
@@ -55524,7 +55597,7 @@
       <w:r>
         <w:t xml:space="preserve"> </w:t>
       </w:r>
-      <w:hyperlink r:id="rId516">
+      <w:hyperlink r:id="rId518">
         <w:r>
           <w:rPr>
             <w:rStyle w:val="Hyperlink"/>
@@ -55536,8 +55609,8 @@
         <w:t xml:space="preserve">.</w:t>
       </w:r>
     </w:p>
-    <w:bookmarkEnd w:id="517"/>
-    <w:bookmarkStart w:id="518" w:name="ref-equatornetwork"/>
+    <w:bookmarkEnd w:id="519"/>
+    <w:bookmarkStart w:id="520" w:name="ref-equatornetwork"/>
     <w:p>
       <w:pPr>
         <w:pStyle w:val="Bibliography"/>
@@ -55566,8 +55639,8 @@
         <w:t xml:space="preserve">.</w:t>
       </w:r>
     </w:p>
-    <w:bookmarkEnd w:id="518"/>
-    <w:bookmarkStart w:id="520" w:name="ref-fay2021engineering"/>
+    <w:bookmarkEnd w:id="520"/>
+    <w:bookmarkStart w:id="522" w:name="ref-fay2021engineering"/>
     <w:p>
       <w:pPr>
         <w:pStyle w:val="Bibliography"/>
@@ -55591,7 +55664,7 @@
       <w:r>
         <w:t xml:space="preserve"> </w:t>
       </w:r>
-      <w:hyperlink r:id="rId519">
+      <w:hyperlink r:id="rId521">
         <w:r>
           <w:rPr>
             <w:rStyle w:val="Hyperlink"/>
@@ -55603,8 +55676,8 @@
         <w:t xml:space="preserve">.</w:t>
       </w:r>
     </w:p>
-    <w:bookmarkEnd w:id="520"/>
-    <w:bookmarkStart w:id="522" w:name="ref-humans_are_dead"/>
+    <w:bookmarkEnd w:id="522"/>
+    <w:bookmarkStart w:id="524" w:name="ref-humans_are_dead"/>
     <w:p>
       <w:pPr>
         <w:pStyle w:val="Bibliography"/>
@@ -55627,7 +55700,7 @@
       <w:r>
         <w:t xml:space="preserve"> </w:t>
       </w:r>
-      <w:hyperlink r:id="rId521">
+      <w:hyperlink r:id="rId523">
         <w:r>
           <w:rPr>
             <w:rStyle w:val="Hyperlink"/>
@@ -55639,8 +55712,8 @@
         <w:t xml:space="preserve">.</w:t>
       </w:r>
     </w:p>
-    <w:bookmarkEnd w:id="522"/>
-    <w:bookmarkStart w:id="524" w:name="ref-githubdesktop"/>
+    <w:bookmarkEnd w:id="524"/>
+    <w:bookmarkStart w:id="526" w:name="ref-githubdesktop"/>
     <w:p>
       <w:pPr>
         <w:pStyle w:val="Bibliography"/>
@@ -55657,7 +55730,7 @@
       <w:r>
         <w:t xml:space="preserve"> </w:t>
       </w:r>
-      <w:hyperlink r:id="rId523">
+      <w:hyperlink r:id="rId525">
         <w:r>
           <w:rPr>
             <w:rStyle w:val="Hyperlink"/>
@@ -55669,12 +55742,62 @@
         <w:t xml:space="preserve">.</w:t>
       </w:r>
     </w:p>
-    <w:bookmarkEnd w:id="524"/>
-    <w:bookmarkStart w:id="526" w:name="ref-plos_data"/>
+    <w:bookmarkEnd w:id="526"/>
+    <w:bookmarkStart w:id="528" w:name="ref-dune"/>
     <w:p>
       <w:pPr>
         <w:pStyle w:val="Bibliography"/>
       </w:pPr>
+      <w:ins w:id="1413" w:author="PR Preview" w:date="2024-01-01T00:00:00Z">
+        <w:r>
+          <w:t xml:space="preserve">Herbert, Frank. 1965.</w:t>
+        </w:r>
+      </w:ins>
+      <w:ins w:id="1413" w:author="PR Preview" w:date="2024-01-01T00:00:00Z">
+        <w:r>
+          <w:t xml:space="preserve"> </w:t>
+        </w:r>
+      </w:ins>
+      <w:ins w:id="1413" w:author="PR Preview" w:date="2024-01-01T00:00:00Z">
+        <w:r>
+          <w:t xml:space="preserve">“Dune.”</w:t>
+        </w:r>
+      </w:ins>
+      <w:ins w:id="1413" w:author="PR Preview" w:date="2024-01-01T00:00:00Z">
+        <w:r>
+          <w:t xml:space="preserve"> </w:t>
+        </w:r>
+      </w:ins>
+      <w:ins w:id="1413" w:author="PR Preview" w:date="2024-01-01T00:00:00Z">
+        <w:r>
+          <w:t xml:space="preserve">Novel.</w:t>
+        </w:r>
+      </w:ins>
+      <w:ins w:id="1413" w:author="PR Preview" w:date="2024-01-01T00:00:00Z">
+        <w:r>
+          <w:t xml:space="preserve"> </w:t>
+        </w:r>
+      </w:ins>
+      <w:hyperlink r:id="rId527">
+        <w:r>
+          <w:rPr>
+            <w:rStyle w:val="Hyperlink"/>
+          </w:rPr>
+          <w:t xml:space="preserve">https://en.wikipedia.org/wiki/Organizations_of_the_Dune_universe#Thinking_machines</w:t>
+        </w:r>
+      </w:hyperlink>
+      <w:ins w:id="1413" w:author="PR Preview" w:date="2024-01-01T00:00:00Z">
+        <w:r>
+          <w:t xml:space="preserve">.</w:t>
+        </w:r>
+      </w:ins>
+    </w:p>
+    <w:bookmarkEnd w:id="528"/>
+    <w:bookmarkStart w:id="530" w:name="ref-plos_data"/>
+    <w:p>
+      <w:pPr>
+        <w:pStyle w:val="Bibliography"/>
+      </w:pPr>
       <w:r>
         <w:t xml:space="preserve">“How to Store and Manage Your Data.”</w:t>
       </w:r>
@@ -55687,7 +55810,7 @@
       <w:r>
         <w:t xml:space="preserve"> </w:t>
       </w:r>
-      <w:hyperlink r:id="rId525">
+      <w:hyperlink r:id="rId529">
         <w:r>
           <w:rPr>
             <w:rStyle w:val="Hyperlink"/>
@@ -55699,8 +55822,8 @@
         <w:t xml:space="preserve">.</w:t>
       </w:r>
     </w:p>
-    <w:bookmarkEnd w:id="526"/>
-    <w:bookmarkStart w:id="527" w:name="ref-icmje"/>
+    <w:bookmarkEnd w:id="530"/>
+    <w:bookmarkStart w:id="531" w:name="ref-icmje"/>
     <w:p>
       <w:pPr>
         <w:pStyle w:val="Bibliography"/>
@@ -55735,8 +55858,8 @@
         <w:t xml:space="preserve">.</w:t>
       </w:r>
     </w:p>
-    <w:bookmarkEnd w:id="527"/>
-    <w:bookmarkStart w:id="528" w:name="ref-medRxiv"/>
+    <w:bookmarkEnd w:id="531"/>
+    <w:bookmarkStart w:id="532" w:name="ref-medRxiv"/>
     <w:p>
       <w:pPr>
         <w:pStyle w:val="Bibliography"/>
@@ -55765,8 +55888,8 @@
         <w:t xml:space="preserve">.</w:t>
       </w:r>
     </w:p>
-    <w:bookmarkEnd w:id="528"/>
-    <w:bookmarkStart w:id="530" w:name="ref-merali2010"/>
+    <w:bookmarkEnd w:id="532"/>
+    <w:bookmarkStart w:id="534" w:name="ref-merali2010"/>
     <w:p>
       <w:pPr>
         <w:pStyle w:val="Bibliography"/>
@@ -55799,7 +55922,7 @@
       <w:r>
         <w:t xml:space="preserve"> </w:t>
       </w:r>
-      <w:hyperlink r:id="rId529">
+      <w:hyperlink r:id="rId533">
         <w:r>
           <w:rPr>
             <w:rStyle w:val="Hyperlink"/>
@@ -55811,8 +55934,8 @@
         <w:t xml:space="preserve">.</w:t>
       </w:r>
     </w:p>
-    <w:bookmarkEnd w:id="530"/>
-    <w:bookmarkStart w:id="532" w:name="ref-munafo2017"/>
+    <w:bookmarkEnd w:id="534"/>
+    <w:bookmarkStart w:id="536" w:name="ref-munafo2017"/>
     <w:p>
       <w:pPr>
         <w:pStyle w:val="Bibliography"/>
@@ -55845,7 +55968,7 @@
       <w:r>
         <w:t xml:space="preserve"> </w:t>
       </w:r>
-      <w:hyperlink r:id="rId531">
+      <w:hyperlink r:id="rId535">
         <w:r>
           <w:rPr>
             <w:rStyle w:val="Hyperlink"/>
@@ -55857,8 +55980,8 @@
         <w:t xml:space="preserve">.</w:t>
       </w:r>
     </w:p>
-    <w:bookmarkEnd w:id="532"/>
-    <w:bookmarkStart w:id="534" w:name="ref-nuzzo2015"/>
+    <w:bookmarkEnd w:id="536"/>
+    <w:bookmarkStart w:id="538" w:name="ref-nuzzo2015"/>
     <w:p>
       <w:pPr>
         <w:pStyle w:val="Bibliography"/>
@@ -55891,7 +56014,7 @@
       <w:r>
         <w:t xml:space="preserve"> </w:t>
       </w:r>
-      <w:hyperlink r:id="rId533">
+      <w:hyperlink r:id="rId537">
         <w:r>
           <w:rPr>
             <w:rStyle w:val="Hyperlink"/>
@@ -55903,8 +56026,8 @@
         <w:t xml:space="preserve">.</w:t>
       </w:r>
     </w:p>
-    <w:bookmarkEnd w:id="534"/>
-    <w:bookmarkStart w:id="536" w:name="ref-osf"/>
+    <w:bookmarkEnd w:id="538"/>
+    <w:bookmarkStart w:id="540" w:name="ref-osf"/>
     <w:p>
       <w:pPr>
         <w:pStyle w:val="Bibliography"/>
@@ -55921,7 +56044,7 @@
       <w:r>
         <w:t xml:space="preserve"> </w:t>
       </w:r>
-      <w:hyperlink r:id="rId535">
+      <w:hyperlink r:id="rId539">
         <w:r>
           <w:rPr>
             <w:rStyle w:val="Hyperlink"/>
@@ -55933,8 +56056,8 @@
         <w:t xml:space="preserve">.</w:t>
       </w:r>
     </w:p>
-    <w:bookmarkEnd w:id="536"/>
-    <w:bookmarkStart w:id="538" w:name="ref-gitfixum"/>
+    <w:bookmarkEnd w:id="540"/>
+    <w:bookmarkStart w:id="542" w:name="ref-gitfixum"/>
     <w:p>
       <w:pPr>
         <w:pStyle w:val="Bibliography"/>
@@ -55951,7 +56074,7 @@
       <w:r>
         <w:t xml:space="preserve"> </w:t>
       </w:r>
-      <w:hyperlink r:id="rId537">
+      <w:hyperlink r:id="rId541">
         <w:r>
           <w:rPr>
             <w:rStyle w:val="Hyperlink"/>
@@ -55963,8 +56086,8 @@
         <w:t xml:space="preserve">.</w:t>
       </w:r>
     </w:p>
-    <w:bookmarkEnd w:id="538"/>
-    <w:bookmarkStart w:id="540" w:name="ref-rougier2014"/>
+    <w:bookmarkEnd w:id="542"/>
+    <w:bookmarkStart w:id="544" w:name="ref-rougier2014"/>
     <w:p>
       <w:pPr>
         <w:pStyle w:val="Bibliography"/>
@@ -55997,7 +56120,7 @@
       <w:r>
         <w:t xml:space="preserve"> </w:t>
       </w:r>
-      <w:hyperlink r:id="rId539">
+      <w:hyperlink r:id="rId543">
         <w:r>
           <w:rPr>
             <w:rStyle w:val="Hyperlink"/>
@@ -56009,8 +56132,8 @@
         <w:t xml:space="preserve">.</w:t>
       </w:r>
     </w:p>
-    <w:bookmarkEnd w:id="540"/>
-    <w:bookmarkStart w:id="542" w:name="ref-silbiger2019"/>
+    <w:bookmarkEnd w:id="544"/>
+    <w:bookmarkStart w:id="546" w:name="ref-silbiger2019"/>
     <w:p>
       <w:pPr>
         <w:pStyle w:val="Bibliography"/>
@@ -56040,7 +56163,7 @@
       <w:r>
         <w:t xml:space="preserve"> </w:t>
       </w:r>
-      <w:hyperlink r:id="rId541">
+      <w:hyperlink r:id="rId545">
         <w:r>
           <w:rPr>
             <w:rStyle w:val="Hyperlink"/>
@@ -56052,8 +56175,8 @@
         <w:t xml:space="preserve">.</w:t>
       </w:r>
     </w:p>
-    <w:bookmarkEnd w:id="542"/>
-    <w:bookmarkStart w:id="544" w:name="ref-slurm"/>
+    <w:bookmarkEnd w:id="546"/>
+    <w:bookmarkStart w:id="548" w:name="ref-slurm"/>
     <w:p>
       <w:pPr>
         <w:pStyle w:val="Bibliography"/>
@@ -56070,7 +56193,7 @@
       <w:r>
         <w:t xml:space="preserve"> </w:t>
       </w:r>
-      <w:hyperlink r:id="rId543">
+      <w:hyperlink r:id="rId547">
         <w:r>
           <w:rPr>
             <w:rStyle w:val="Hyperlink"/>
@@ -56082,8 +56205,8 @@
         <w:t xml:space="preserve">.</w:t>
       </w:r>
     </w:p>
-    <w:bookmarkEnd w:id="544"/>
-    <w:bookmarkStart w:id="546" w:name="ref-stoddart2019"/>
+    <w:bookmarkEnd w:id="548"/>
+    <w:bookmarkStart w:id="550" w:name="ref-stoddart2019"/>
     <w:p>
       <w:pPr>
         <w:pStyle w:val="Bibliography"/>
@@ -56113,7 +56236,7 @@
       <w:r>
         <w:t xml:space="preserve"> </w:t>
       </w:r>
-      <w:hyperlink r:id="rId545">
+      <w:hyperlink r:id="rId549">
         <w:r>
           <w:rPr>
             <w:rStyle w:val="Hyperlink"/>
@@ -56125,8 +56248,8 @@
         <w:t xml:space="preserve">.</w:t>
       </w:r>
     </w:p>
-    <w:bookmarkEnd w:id="546"/>
-    <w:bookmarkStart w:id="548" w:name="ref-matrix"/>
+    <w:bookmarkEnd w:id="550"/>
+    <w:bookmarkStart w:id="552" w:name="ref-matrix"/>
     <w:p>
       <w:pPr>
         <w:pStyle w:val="Bibliography"/>
@@ -56143,7 +56266,7 @@
       <w:r>
         <w:t xml:space="preserve"> </w:t>
       </w:r>
-      <w:hyperlink r:id="rId547">
+      <w:hyperlink r:id="rId551">
         <w:r>
           <w:rPr>
             <w:rStyle w:val="Hyperlink"/>
@@ -56155,8 +56278,8 @@
         <w:t xml:space="preserve">.</w:t>
       </w:r>
     </w:p>
-    <w:bookmarkEnd w:id="548"/>
-    <w:bookmarkStart w:id="550" w:name="ref-terminator"/>
+    <w:bookmarkEnd w:id="552"/>
+    <w:bookmarkStart w:id="554" w:name="ref-terminator"/>
     <w:p>
       <w:pPr>
         <w:pStyle w:val="Bibliography"/>
@@ -56173,7 +56296,7 @@
       <w:r>
         <w:t xml:space="preserve"> </w:t>
       </w:r>
-      <w:hyperlink r:id="rId549">
+      <w:hyperlink r:id="rId553">
         <w:r>
           <w:rPr>
             <w:rStyle w:val="Hyperlink"/>
@@ -56185,8 +56308,8 @@
         <w:t xml:space="preserve">.</w:t>
       </w:r>
     </w:p>
-    <w:bookmarkEnd w:id="550"/>
-    <w:bookmarkStart w:id="552" w:name="ref-tidyverse2023codereview"/>
+    <w:bookmarkEnd w:id="554"/>
+    <w:bookmarkStart w:id="556" w:name="ref-tidyverse2023codereview"/>
     <w:p>
       <w:pPr>
         <w:pStyle w:val="Bibliography"/>
@@ -56210,7 +56333,7 @@
       <w:r>
         <w:t xml:space="preserve"> </w:t>
       </w:r>
-      <w:hyperlink r:id="rId551">
+      <w:hyperlink r:id="rId555">
         <w:r>
           <w:rPr>
             <w:rStyle w:val="Hyperlink"/>
@@ -56222,8 +56345,8 @@
         <w:t xml:space="preserve">.</w:t>
       </w:r>
     </w:p>
-    <w:bookmarkEnd w:id="552"/>
-    <w:bookmarkStart w:id="554" w:name="ref-vannoorden2021"/>
+    <w:bookmarkEnd w:id="556"/>
+    <w:bookmarkStart w:id="558" w:name="ref-vannoorden2021"/>
     <w:p>
       <w:pPr>
         <w:pStyle w:val="Bibliography"/>
@@ -56253,7 +56376,7 @@
       <w:r>
         <w:t xml:space="preserve"> </w:t>
       </w:r>
-      <w:hyperlink r:id="rId553">
+      <w:hyperlink r:id="rId557">
         <w:r>
           <w:rPr>
             <w:rStyle w:val="Hyperlink"/>
@@ -56265,8 +56388,8 @@
         <w:t xml:space="preserve">.</w:t>
       </w:r>
     </w:p>
-    <w:bookmarkEnd w:id="554"/>
-    <w:bookmarkStart w:id="556" w:name="ref-wargames"/>
+    <w:bookmarkEnd w:id="558"/>
+    <w:bookmarkStart w:id="560" w:name="ref-wargames"/>
     <w:p>
       <w:pPr>
         <w:pStyle w:val="Bibliography"/>
@@ -56283,7 +56406,7 @@
       <w:r>
         <w:t xml:space="preserve"> </w:t>
       </w:r>
-      <w:hyperlink r:id="rId555">
+      <w:hyperlink r:id="rId559">
         <w:r>
           <w:rPr>
             <w:rStyle w:val="Hyperlink"/>
@@ -56295,8 +56418,8 @@
         <w:t xml:space="preserve">.</w:t>
       </w:r>
     </w:p>
-    <w:bookmarkEnd w:id="556"/>
-    <w:bookmarkStart w:id="558" w:name="ref-wickham2019advr"/>
+    <w:bookmarkEnd w:id="560"/>
+    <w:bookmarkStart w:id="562" w:name="ref-wickham2019advr"/>
     <w:p>
       <w:pPr>
         <w:pStyle w:val="Bibliography"/>
@@ -56320,7 +56443,7 @@
       <w:r>
         <w:t xml:space="preserve"> </w:t>
       </w:r>
-      <w:hyperlink r:id="rId557">
+      <w:hyperlink r:id="rId561">
         <w:r>
           <w:rPr>
             <w:rStyle w:val="Hyperlink"/>
@@ -56332,8 +56455,8 @@
         <w:t xml:space="preserve">.</w:t>
       </w:r>
     </w:p>
-    <w:bookmarkEnd w:id="558"/>
-    <w:bookmarkStart w:id="560" w:name="ref-wickham2021shiny"/>
+    <w:bookmarkEnd w:id="562"/>
+    <w:bookmarkStart w:id="564" w:name="ref-wickham2021shiny"/>
     <w:p>
       <w:pPr>
         <w:pStyle w:val="Bibliography"/>
@@ -56357,7 +56480,7 @@
       <w:r>
         <w:t xml:space="preserve"> </w:t>
       </w:r>
-      <w:hyperlink r:id="rId559">
+      <w:hyperlink r:id="rId563">
         <w:r>
           <w:rPr>
             <w:rStyle w:val="Hyperlink"/>
@@ -56369,8 +56492,8 @@
         <w:t xml:space="preserve">.</w:t>
       </w:r>
     </w:p>
-    <w:bookmarkEnd w:id="560"/>
-    <w:bookmarkStart w:id="562" w:name="ref-wickham2023tidyverse"/>
+    <w:bookmarkEnd w:id="564"/>
+    <w:bookmarkStart w:id="566" w:name="ref-wickham2023tidyverse"/>
     <w:p>
       <w:pPr>
         <w:pStyle w:val="Bibliography"/>
@@ -56394,7 +56517,7 @@
       <w:r>
         <w:t xml:space="preserve"> </w:t>
       </w:r>
-      <w:hyperlink r:id="rId561">
+      <w:hyperlink r:id="rId565">
         <w:r>
           <w:rPr>
             <w:rStyle w:val="Hyperlink"/>
@@ -56406,8 +56529,8 @@
         <w:t xml:space="preserve">.</w:t>
       </w:r>
     </w:p>
-    <w:bookmarkEnd w:id="562"/>
-    <w:bookmarkStart w:id="564" w:name="ref-wickham2023tidydesign"/>
+    <w:bookmarkEnd w:id="566"/>
+    <w:bookmarkStart w:id="568" w:name="ref-wickham2023tidydesign"/>
     <w:p>
       <w:pPr>
         <w:pStyle w:val="Bibliography"/>
@@ -56431,7 +56554,7 @@
       <w:r>
         <w:t xml:space="preserve"> </w:t>
       </w:r>
-      <w:hyperlink r:id="rId563">
+      <w:hyperlink r:id="rId567">
         <w:r>
           <w:rPr>
             <w:rStyle w:val="Hyperlink"/>
@@ -56443,8 +56566,8 @@
         <w:t xml:space="preserve">.</w:t>
       </w:r>
     </w:p>
-    <w:bookmarkEnd w:id="564"/>
-    <w:bookmarkStart w:id="566" w:name="ref-wickham2023rpkgs"/>
+    <w:bookmarkEnd w:id="568"/>
+    <w:bookmarkStart w:id="570" w:name="ref-wickham2023rpkgs"/>
     <w:p>
       <w:pPr>
         <w:pStyle w:val="Bibliography"/>
@@ -56468,7 +56591,7 @@
       <w:r>
         <w:t xml:space="preserve"> </w:t>
       </w:r>
-      <w:hyperlink r:id="rId565">
+      <w:hyperlink r:id="rId569">
         <w:r>
           <w:rPr>
             <w:rStyle w:val="Hyperlink"/>
@@ -56480,8 +56603,8 @@
         <w:t xml:space="preserve">.</w:t>
       </w:r>
     </w:p>
-    <w:bookmarkEnd w:id="566"/>
-    <w:bookmarkStart w:id="568" w:name="ref-wickham2023r4ds"/>
+    <w:bookmarkEnd w:id="570"/>
+    <w:bookmarkStart w:id="572" w:name="ref-wickham2023r4ds"/>
     <w:p>
       <w:pPr>
         <w:pStyle w:val="Bibliography"/>
@@ -56505,7 +56628,7 @@
       <w:r>
         <w:t xml:space="preserve"> </w:t>
       </w:r>
-      <w:hyperlink r:id="rId567">
+      <w:hyperlink r:id="rId571">
         <w:r>
           <w:rPr>
             <w:rStyle w:val="Hyperlink"/>
@@ -56517,8 +56640,8 @@
         <w:t xml:space="preserve">.</w:t>
       </w:r>
     </w:p>
-    <w:bookmarkEnd w:id="568"/>
-    <w:bookmarkStart w:id="569" w:name="ref-R-roxygen2"/>
+    <w:bookmarkEnd w:id="572"/>
+    <w:bookmarkStart w:id="573" w:name="ref-R-roxygen2"/>
     <w:p>
       <w:pPr>
         <w:pStyle w:val="Bibliography"/>
@@ -56554,9 +56677,9 @@
         <w:t xml:space="preserve">.</w:t>
       </w:r>
     </w:p>
-    <w:bookmarkEnd w:id="569"/>
-    <w:bookmarkEnd w:id="570"/>
-    <w:bookmarkEnd w:id="571"/>
+    <w:bookmarkEnd w:id="573"/>
+    <w:bookmarkEnd w:id="574"/>
+    <w:bookmarkEnd w:id="575"/>
     <w:sectPr>
       <w:footnotePr>
         <w:numRestart w:val="eachSect"/>

</xml_diff>